<commit_message>
Dodate ispravke nakon FR
</commit_message>
<xml_diff>
--- a/dokumenti/ssu/SSU-PlaćanjeMesečnePretplate.docx
+++ b/dokumenti/ssu/SSU-PlaćanjeMesečnePretplate.docx
@@ -1,6 +1,6 @@
 
 <file path=word/document.xml><?xml version="1.0" encoding="utf-8"?>
-<w:document xmlns:wpc="http://schemas.microsoft.com/office/word/2010/wordprocessingCanvas" xmlns:cx="http://schemas.microsoft.com/office/drawing/2014/chartex" xmlns:cx1="http://schemas.microsoft.com/office/drawing/2015/9/8/chartex" xmlns:cx2="http://schemas.microsoft.com/office/drawing/2015/10/21/chartex" xmlns:cx3="http://schemas.microsoft.com/office/drawing/2016/5/9/chartex" xmlns:cx4="http://schemas.microsoft.com/office/drawing/2016/5/10/chartex" xmlns:cx5="http://schemas.microsoft.com/office/drawing/2016/5/11/chartex" xmlns:mc="http://schemas.openxmlformats.org/markup-compatibility/2006" xmlns:o="urn:schemas-microsoft-com:office:office" xmlns:r="http://schemas.openxmlformats.org/officeDocument/2006/relationships" xmlns:m="http://schemas.openxmlformats.org/officeDocument/2006/math" xmlns:v="urn:schemas-microsoft-com:vml" xmlns:wp14="http://schemas.microsoft.com/office/word/2010/wordprocessingDrawing" xmlns:wp="http://schemas.openxmlformats.org/drawingml/2006/wordprocessingDrawing" xmlns:w10="urn:schemas-microsoft-com:office:word" xmlns:w="http://schemas.openxmlformats.org/wordprocessingml/2006/main" xmlns:w14="http://schemas.microsoft.com/office/word/2010/wordml" xmlns:w15="http://schemas.microsoft.com/office/word/2012/wordml" xmlns:w16se="http://schemas.microsoft.com/office/word/2015/wordml/symex" xmlns:wpg="http://schemas.microsoft.com/office/word/2010/wordprocessingGroup" xmlns:wpi="http://schemas.microsoft.com/office/word/2010/wordprocessingInk" xmlns:wne="http://schemas.microsoft.com/office/word/2006/wordml" xmlns:wps="http://schemas.microsoft.com/office/word/2010/wordprocessingShape" mc:Ignorable="w14 w15 w16se wp14">
+<w:document xmlns:wpc="http://schemas.microsoft.com/office/word/2010/wordprocessingCanvas" xmlns:cx="http://schemas.microsoft.com/office/drawing/2014/chartex" xmlns:cx1="http://schemas.microsoft.com/office/drawing/2015/9/8/chartex" xmlns:cx2="http://schemas.microsoft.com/office/drawing/2015/10/21/chartex" xmlns:cx3="http://schemas.microsoft.com/office/drawing/2016/5/9/chartex" xmlns:cx4="http://schemas.microsoft.com/office/drawing/2016/5/10/chartex" xmlns:cx5="http://schemas.microsoft.com/office/drawing/2016/5/11/chartex" xmlns:cx6="http://schemas.microsoft.com/office/drawing/2016/5/12/chartex" xmlns:cx7="http://schemas.microsoft.com/office/drawing/2016/5/13/chartex" xmlns:cx8="http://schemas.microsoft.com/office/drawing/2016/5/14/chartex" xmlns:mc="http://schemas.openxmlformats.org/markup-compatibility/2006" xmlns:o="urn:schemas-microsoft-com:office:office" xmlns:r="http://schemas.openxmlformats.org/officeDocument/2006/relationships" xmlns:m="http://schemas.openxmlformats.org/officeDocument/2006/math" xmlns:v="urn:schemas-microsoft-com:vml" xmlns:wp14="http://schemas.microsoft.com/office/word/2010/wordprocessingDrawing" xmlns:wp="http://schemas.openxmlformats.org/drawingml/2006/wordprocessingDrawing" xmlns:w10="urn:schemas-microsoft-com:office:word" xmlns:w="http://schemas.openxmlformats.org/wordprocessingml/2006/main" xmlns:w14="http://schemas.microsoft.com/office/word/2010/wordml" xmlns:w15="http://schemas.microsoft.com/office/word/2012/wordml" xmlns:w16se="http://schemas.microsoft.com/office/word/2015/wordml/symex" xmlns:wpg="http://schemas.microsoft.com/office/word/2010/wordprocessingGroup" xmlns:wpi="http://schemas.microsoft.com/office/word/2010/wordprocessingInk" xmlns:wne="http://schemas.microsoft.com/office/word/2006/wordml" xmlns:wps="http://schemas.microsoft.com/office/word/2010/wordprocessingShape" mc:Ignorable="w14 w15 w16se wp14">
   <w:body>
     <w:p>
       <w:pPr>
@@ -274,25 +274,41 @@
           <w:tcPr>
             <w:tcW w:w="2265" w:type="dxa"/>
           </w:tcPr>
-          <w:p/>
+          <w:p>
+            <w:r>
+              <w:t>3.5.2017.</w:t>
+            </w:r>
+          </w:p>
         </w:tc>
         <w:tc>
           <w:tcPr>
             <w:tcW w:w="2265" w:type="dxa"/>
           </w:tcPr>
-          <w:p/>
+          <w:p>
+            <w:r>
+              <w:t>1.1</w:t>
+            </w:r>
+          </w:p>
         </w:tc>
         <w:tc>
           <w:tcPr>
             <w:tcW w:w="2266" w:type="dxa"/>
           </w:tcPr>
-          <w:p/>
+          <w:p>
+            <w:r>
+              <w:t>Ispravak nakon FR</w:t>
+            </w:r>
+          </w:p>
         </w:tc>
         <w:tc>
           <w:tcPr>
             <w:tcW w:w="2266" w:type="dxa"/>
           </w:tcPr>
-          <w:p/>
+          <w:p>
+            <w:r>
+              <w:t>Petar Ranković</w:t>
+            </w:r>
+          </w:p>
         </w:tc>
       </w:tr>
       <w:tr>
@@ -2146,8 +2162,6 @@
       <w:r>
         <w:t>laćanje mesečne pretplate</w:t>
       </w:r>
-      <w:bookmarkStart w:id="7" w:name="_GoBack"/>
-      <w:bookmarkEnd w:id="7"/>
     </w:p>
     <w:p>
       <w:pPr>
@@ -2157,11 +2171,11 @@
           <w:numId w:val="1"/>
         </w:numPr>
       </w:pPr>
-      <w:bookmarkStart w:id="8" w:name="_Toc477173012"/>
+      <w:bookmarkStart w:id="7" w:name="_Toc477173012"/>
       <w:r>
         <w:t>Kratak opis</w:t>
       </w:r>
-      <w:bookmarkEnd w:id="8"/>
+      <w:bookmarkEnd w:id="7"/>
     </w:p>
     <w:p/>
     <w:p>
@@ -2199,11 +2213,11 @@
           <w:numId w:val="1"/>
         </w:numPr>
       </w:pPr>
-      <w:bookmarkStart w:id="9" w:name="_Toc477173013"/>
+      <w:bookmarkStart w:id="8" w:name="_Toc477173013"/>
       <w:r>
         <w:t>Tok događaja</w:t>
       </w:r>
-      <w:bookmarkEnd w:id="9"/>
+      <w:bookmarkEnd w:id="8"/>
     </w:p>
     <w:p/>
     <w:p>
@@ -2211,11 +2225,11 @@
         <w:pStyle w:val="Heading3"/>
         <w:ind w:left="708"/>
       </w:pPr>
-      <w:bookmarkStart w:id="10" w:name="_Toc477173014"/>
+      <w:bookmarkStart w:id="9" w:name="_Toc477173014"/>
       <w:r>
         <w:t>2.2.1 Korisnik unosi finansijske informacije</w:t>
       </w:r>
-      <w:bookmarkEnd w:id="10"/>
+      <w:bookmarkEnd w:id="9"/>
     </w:p>
     <w:p>
       <w:pPr>
@@ -2350,6 +2364,19 @@
         <w:ind w:left="2148"/>
       </w:pPr>
       <w:r>
+        <w:t>Korisniku se prikazuje poruka „Uspešno ste se pretplatili“</w:t>
+      </w:r>
+    </w:p>
+    <w:p>
+      <w:pPr>
+        <w:pStyle w:val="ListParagraph"/>
+        <w:numPr>
+          <w:ilvl w:val="0"/>
+          <w:numId w:val="12"/>
+        </w:numPr>
+        <w:ind w:left="2148"/>
+      </w:pPr>
+      <w:r>
         <w:t>Server omogućava korisniku da pristupi sadržaju</w:t>
       </w:r>
     </w:p>
@@ -2358,11 +2385,11 @@
         <w:pStyle w:val="Heading3"/>
         <w:ind w:left="708"/>
       </w:pPr>
-      <w:bookmarkStart w:id="11" w:name="_Toc477173015"/>
+      <w:bookmarkStart w:id="10" w:name="_Toc477173015"/>
       <w:r>
         <w:t>2.2.2 Korisnik nije validno popunio formu</w:t>
       </w:r>
-      <w:bookmarkEnd w:id="11"/>
+      <w:bookmarkEnd w:id="10"/>
     </w:p>
     <w:p>
       <w:pPr>
@@ -2414,14 +2441,14 @@
         <w:pStyle w:val="Heading3"/>
         <w:ind w:left="708"/>
       </w:pPr>
-      <w:bookmarkStart w:id="12" w:name="_Toc477173016"/>
+      <w:bookmarkStart w:id="11" w:name="_Toc477173016"/>
       <w:r>
         <w:t xml:space="preserve">2.2.3 </w:t>
       </w:r>
       <w:r>
         <w:t>Servis za plaćanje nije obavio transakciju</w:t>
       </w:r>
-      <w:bookmarkEnd w:id="12"/>
+      <w:bookmarkEnd w:id="11"/>
     </w:p>
     <w:p>
       <w:pPr>
@@ -2475,11 +2502,11 @@
           <w:numId w:val="1"/>
         </w:numPr>
       </w:pPr>
-      <w:bookmarkStart w:id="13" w:name="_Toc477173017"/>
+      <w:bookmarkStart w:id="12" w:name="_Toc477173017"/>
       <w:r>
         <w:t>Posebni zahtevi</w:t>
       </w:r>
-      <w:bookmarkEnd w:id="13"/>
+      <w:bookmarkEnd w:id="12"/>
     </w:p>
     <w:p/>
     <w:p>
@@ -2503,25 +2530,30 @@
           <w:numId w:val="1"/>
         </w:numPr>
       </w:pPr>
-      <w:bookmarkStart w:id="14" w:name="_Toc477173018"/>
+      <w:bookmarkStart w:id="13" w:name="_Toc477173018"/>
       <w:r>
         <w:t>Preduslovi</w:t>
       </w:r>
+      <w:bookmarkEnd w:id="13"/>
+    </w:p>
+    <w:p/>
+    <w:p>
+      <w:pPr>
+        <w:ind w:left="708"/>
+      </w:pPr>
+      <w:r>
+        <w:t>Da bi korisnik mogao da plati mesečnu pretplatu mora da ima platnu karticu i dovoljno sredstava na računu.</w:t>
+      </w:r>
+    </w:p>
+    <w:p>
+      <w:pPr>
+        <w:ind w:left="708"/>
+      </w:pPr>
+      <w:r>
+        <w:t>Korisnik mora da ima validan i aktivan nalog u sistemu.</w:t>
+      </w:r>
+      <w:bookmarkStart w:id="14" w:name="_GoBack"/>
       <w:bookmarkEnd w:id="14"/>
-    </w:p>
-    <w:p/>
-    <w:p>
-      <w:pPr>
-        <w:ind w:left="708"/>
-      </w:pPr>
-      <w:r>
-        <w:t>Da bi korisnik mogao da plati mesečnu pretplatu mora da ima platnu karticu i dovoljno sredstava na računu.</w:t>
-      </w:r>
-    </w:p>
-    <w:p>
-      <w:pPr>
-        <w:ind w:left="708"/>
-      </w:pPr>
     </w:p>
     <w:p>
       <w:pPr>
@@ -2590,7 +2622,7 @@
 </file>
 
 <file path=word/endnotes.xml><?xml version="1.0" encoding="utf-8"?>
-<w:endnotes xmlns:wpc="http://schemas.microsoft.com/office/word/2010/wordprocessingCanvas" xmlns:cx="http://schemas.microsoft.com/office/drawing/2014/chartex" xmlns:cx1="http://schemas.microsoft.com/office/drawing/2015/9/8/chartex" xmlns:cx2="http://schemas.microsoft.com/office/drawing/2015/10/21/chartex" xmlns:cx3="http://schemas.microsoft.com/office/drawing/2016/5/9/chartex" xmlns:cx4="http://schemas.microsoft.com/office/drawing/2016/5/10/chartex" xmlns:cx5="http://schemas.microsoft.com/office/drawing/2016/5/11/chartex" xmlns:mc="http://schemas.openxmlformats.org/markup-compatibility/2006" xmlns:o="urn:schemas-microsoft-com:office:office" xmlns:r="http://schemas.openxmlformats.org/officeDocument/2006/relationships" xmlns:m="http://schemas.openxmlformats.org/officeDocument/2006/math" xmlns:v="urn:schemas-microsoft-com:vml" xmlns:wp14="http://schemas.microsoft.com/office/word/2010/wordprocessingDrawing" xmlns:wp="http://schemas.openxmlformats.org/drawingml/2006/wordprocessingDrawing" xmlns:w10="urn:schemas-microsoft-com:office:word" xmlns:w="http://schemas.openxmlformats.org/wordprocessingml/2006/main" xmlns:w14="http://schemas.microsoft.com/office/word/2010/wordml" xmlns:w15="http://schemas.microsoft.com/office/word/2012/wordml" xmlns:w16se="http://schemas.microsoft.com/office/word/2015/wordml/symex" xmlns:wpg="http://schemas.microsoft.com/office/word/2010/wordprocessingGroup" xmlns:wpi="http://schemas.microsoft.com/office/word/2010/wordprocessingInk" xmlns:wne="http://schemas.microsoft.com/office/word/2006/wordml" xmlns:wps="http://schemas.microsoft.com/office/word/2010/wordprocessingShape" mc:Ignorable="w14 w15 w16se wp14">
+<w:endnotes xmlns:wpc="http://schemas.microsoft.com/office/word/2010/wordprocessingCanvas" xmlns:cx="http://schemas.microsoft.com/office/drawing/2014/chartex" xmlns:cx1="http://schemas.microsoft.com/office/drawing/2015/9/8/chartex" xmlns:cx2="http://schemas.microsoft.com/office/drawing/2015/10/21/chartex" xmlns:cx3="http://schemas.microsoft.com/office/drawing/2016/5/9/chartex" xmlns:cx4="http://schemas.microsoft.com/office/drawing/2016/5/10/chartex" xmlns:cx5="http://schemas.microsoft.com/office/drawing/2016/5/11/chartex" xmlns:cx6="http://schemas.microsoft.com/office/drawing/2016/5/12/chartex" xmlns:cx7="http://schemas.microsoft.com/office/drawing/2016/5/13/chartex" xmlns:cx8="http://schemas.microsoft.com/office/drawing/2016/5/14/chartex" xmlns:mc="http://schemas.openxmlformats.org/markup-compatibility/2006" xmlns:o="urn:schemas-microsoft-com:office:office" xmlns:r="http://schemas.openxmlformats.org/officeDocument/2006/relationships" xmlns:m="http://schemas.openxmlformats.org/officeDocument/2006/math" xmlns:v="urn:schemas-microsoft-com:vml" xmlns:wp14="http://schemas.microsoft.com/office/word/2010/wordprocessingDrawing" xmlns:wp="http://schemas.openxmlformats.org/drawingml/2006/wordprocessingDrawing" xmlns:w10="urn:schemas-microsoft-com:office:word" xmlns:w="http://schemas.openxmlformats.org/wordprocessingml/2006/main" xmlns:w14="http://schemas.microsoft.com/office/word/2010/wordml" xmlns:w15="http://schemas.microsoft.com/office/word/2012/wordml" xmlns:w16se="http://schemas.microsoft.com/office/word/2015/wordml/symex" xmlns:wpg="http://schemas.microsoft.com/office/word/2010/wordprocessingGroup" xmlns:wpi="http://schemas.microsoft.com/office/word/2010/wordprocessingInk" xmlns:wne="http://schemas.microsoft.com/office/word/2006/wordml" xmlns:wps="http://schemas.microsoft.com/office/word/2010/wordprocessingShape" mc:Ignorable="w14 w15 w16se wp14">
   <w:endnote w:type="separator" w:id="-1">
     <w:p>
       <w:pPr>
@@ -2615,7 +2647,7 @@
 </file>
 
 <file path=word/footer1.xml><?xml version="1.0" encoding="utf-8"?>
-<w:ftr xmlns:wpc="http://schemas.microsoft.com/office/word/2010/wordprocessingCanvas" xmlns:cx="http://schemas.microsoft.com/office/drawing/2014/chartex" xmlns:cx1="http://schemas.microsoft.com/office/drawing/2015/9/8/chartex" xmlns:cx2="http://schemas.microsoft.com/office/drawing/2015/10/21/chartex" xmlns:cx3="http://schemas.microsoft.com/office/drawing/2016/5/9/chartex" xmlns:cx4="http://schemas.microsoft.com/office/drawing/2016/5/10/chartex" xmlns:cx5="http://schemas.microsoft.com/office/drawing/2016/5/11/chartex" xmlns:mc="http://schemas.openxmlformats.org/markup-compatibility/2006" xmlns:o="urn:schemas-microsoft-com:office:office" xmlns:r="http://schemas.openxmlformats.org/officeDocument/2006/relationships" xmlns:m="http://schemas.openxmlformats.org/officeDocument/2006/math" xmlns:v="urn:schemas-microsoft-com:vml" xmlns:wp14="http://schemas.microsoft.com/office/word/2010/wordprocessingDrawing" xmlns:wp="http://schemas.openxmlformats.org/drawingml/2006/wordprocessingDrawing" xmlns:w10="urn:schemas-microsoft-com:office:word" xmlns:w="http://schemas.openxmlformats.org/wordprocessingml/2006/main" xmlns:w14="http://schemas.microsoft.com/office/word/2010/wordml" xmlns:w15="http://schemas.microsoft.com/office/word/2012/wordml" xmlns:w16se="http://schemas.microsoft.com/office/word/2015/wordml/symex" xmlns:wpg="http://schemas.microsoft.com/office/word/2010/wordprocessingGroup" xmlns:wpi="http://schemas.microsoft.com/office/word/2010/wordprocessingInk" xmlns:wne="http://schemas.microsoft.com/office/word/2006/wordml" xmlns:wps="http://schemas.microsoft.com/office/word/2010/wordprocessingShape" mc:Ignorable="w14 w15 w16se wp14">
+<w:ftr xmlns:wpc="http://schemas.microsoft.com/office/word/2010/wordprocessingCanvas" xmlns:cx="http://schemas.microsoft.com/office/drawing/2014/chartex" xmlns:cx1="http://schemas.microsoft.com/office/drawing/2015/9/8/chartex" xmlns:cx2="http://schemas.microsoft.com/office/drawing/2015/10/21/chartex" xmlns:cx3="http://schemas.microsoft.com/office/drawing/2016/5/9/chartex" xmlns:cx4="http://schemas.microsoft.com/office/drawing/2016/5/10/chartex" xmlns:cx5="http://schemas.microsoft.com/office/drawing/2016/5/11/chartex" xmlns:cx6="http://schemas.microsoft.com/office/drawing/2016/5/12/chartex" xmlns:cx7="http://schemas.microsoft.com/office/drawing/2016/5/13/chartex" xmlns:cx8="http://schemas.microsoft.com/office/drawing/2016/5/14/chartex" xmlns:mc="http://schemas.openxmlformats.org/markup-compatibility/2006" xmlns:o="urn:schemas-microsoft-com:office:office" xmlns:r="http://schemas.openxmlformats.org/officeDocument/2006/relationships" xmlns:m="http://schemas.openxmlformats.org/officeDocument/2006/math" xmlns:v="urn:schemas-microsoft-com:vml" xmlns:wp14="http://schemas.microsoft.com/office/word/2010/wordprocessingDrawing" xmlns:wp="http://schemas.openxmlformats.org/drawingml/2006/wordprocessingDrawing" xmlns:w10="urn:schemas-microsoft-com:office:word" xmlns:w="http://schemas.openxmlformats.org/wordprocessingml/2006/main" xmlns:w14="http://schemas.microsoft.com/office/word/2010/wordml" xmlns:w15="http://schemas.microsoft.com/office/word/2012/wordml" xmlns:w16se="http://schemas.microsoft.com/office/word/2015/wordml/symex" xmlns:wpg="http://schemas.microsoft.com/office/word/2010/wordprocessingGroup" xmlns:wpi="http://schemas.microsoft.com/office/word/2010/wordprocessingInk" xmlns:wne="http://schemas.microsoft.com/office/word/2006/wordml" xmlns:wps="http://schemas.microsoft.com/office/word/2010/wordprocessingShape" mc:Ignorable="w14 w15 w16se wp14">
   <w:sdt>
     <w:sdtPr>
       <w:id w:val="-1873612719"/>
@@ -2668,7 +2700,7 @@
 </file>
 
 <file path=word/footnotes.xml><?xml version="1.0" encoding="utf-8"?>
-<w:footnotes xmlns:wpc="http://schemas.microsoft.com/office/word/2010/wordprocessingCanvas" xmlns:cx="http://schemas.microsoft.com/office/drawing/2014/chartex" xmlns:cx1="http://schemas.microsoft.com/office/drawing/2015/9/8/chartex" xmlns:cx2="http://schemas.microsoft.com/office/drawing/2015/10/21/chartex" xmlns:cx3="http://schemas.microsoft.com/office/drawing/2016/5/9/chartex" xmlns:cx4="http://schemas.microsoft.com/office/drawing/2016/5/10/chartex" xmlns:cx5="http://schemas.microsoft.com/office/drawing/2016/5/11/chartex" xmlns:mc="http://schemas.openxmlformats.org/markup-compatibility/2006" xmlns:o="urn:schemas-microsoft-com:office:office" xmlns:r="http://schemas.openxmlformats.org/officeDocument/2006/relationships" xmlns:m="http://schemas.openxmlformats.org/officeDocument/2006/math" xmlns:v="urn:schemas-microsoft-com:vml" xmlns:wp14="http://schemas.microsoft.com/office/word/2010/wordprocessingDrawing" xmlns:wp="http://schemas.openxmlformats.org/drawingml/2006/wordprocessingDrawing" xmlns:w10="urn:schemas-microsoft-com:office:word" xmlns:w="http://schemas.openxmlformats.org/wordprocessingml/2006/main" xmlns:w14="http://schemas.microsoft.com/office/word/2010/wordml" xmlns:w15="http://schemas.microsoft.com/office/word/2012/wordml" xmlns:w16se="http://schemas.microsoft.com/office/word/2015/wordml/symex" xmlns:wpg="http://schemas.microsoft.com/office/word/2010/wordprocessingGroup" xmlns:wpi="http://schemas.microsoft.com/office/word/2010/wordprocessingInk" xmlns:wne="http://schemas.microsoft.com/office/word/2006/wordml" xmlns:wps="http://schemas.microsoft.com/office/word/2010/wordprocessingShape" mc:Ignorable="w14 w15 w16se wp14">
+<w:footnotes xmlns:wpc="http://schemas.microsoft.com/office/word/2010/wordprocessingCanvas" xmlns:cx="http://schemas.microsoft.com/office/drawing/2014/chartex" xmlns:cx1="http://schemas.microsoft.com/office/drawing/2015/9/8/chartex" xmlns:cx2="http://schemas.microsoft.com/office/drawing/2015/10/21/chartex" xmlns:cx3="http://schemas.microsoft.com/office/drawing/2016/5/9/chartex" xmlns:cx4="http://schemas.microsoft.com/office/drawing/2016/5/10/chartex" xmlns:cx5="http://schemas.microsoft.com/office/drawing/2016/5/11/chartex" xmlns:cx6="http://schemas.microsoft.com/office/drawing/2016/5/12/chartex" xmlns:cx7="http://schemas.microsoft.com/office/drawing/2016/5/13/chartex" xmlns:cx8="http://schemas.microsoft.com/office/drawing/2016/5/14/chartex" xmlns:mc="http://schemas.openxmlformats.org/markup-compatibility/2006" xmlns:o="urn:schemas-microsoft-com:office:office" xmlns:r="http://schemas.openxmlformats.org/officeDocument/2006/relationships" xmlns:m="http://schemas.openxmlformats.org/officeDocument/2006/math" xmlns:v="urn:schemas-microsoft-com:vml" xmlns:wp14="http://schemas.microsoft.com/office/word/2010/wordprocessingDrawing" xmlns:wp="http://schemas.openxmlformats.org/drawingml/2006/wordprocessingDrawing" xmlns:w10="urn:schemas-microsoft-com:office:word" xmlns:w="http://schemas.openxmlformats.org/wordprocessingml/2006/main" xmlns:w14="http://schemas.microsoft.com/office/word/2010/wordml" xmlns:w15="http://schemas.microsoft.com/office/word/2012/wordml" xmlns:w16se="http://schemas.microsoft.com/office/word/2015/wordml/symex" xmlns:wpg="http://schemas.microsoft.com/office/word/2010/wordprocessingGroup" xmlns:wpi="http://schemas.microsoft.com/office/word/2010/wordprocessingInk" xmlns:wne="http://schemas.microsoft.com/office/word/2006/wordml" xmlns:wps="http://schemas.microsoft.com/office/word/2010/wordprocessingShape" mc:Ignorable="w14 w15 w16se wp14">
   <w:footnote w:type="separator" w:id="-1">
     <w:p>
       <w:pPr>
@@ -2693,7 +2725,7 @@
 </file>
 
 <file path=word/header1.xml><?xml version="1.0" encoding="utf-8"?>
-<w:hdr xmlns:wpc="http://schemas.microsoft.com/office/word/2010/wordprocessingCanvas" xmlns:cx="http://schemas.microsoft.com/office/drawing/2014/chartex" xmlns:cx1="http://schemas.microsoft.com/office/drawing/2015/9/8/chartex" xmlns:cx2="http://schemas.microsoft.com/office/drawing/2015/10/21/chartex" xmlns:cx3="http://schemas.microsoft.com/office/drawing/2016/5/9/chartex" xmlns:cx4="http://schemas.microsoft.com/office/drawing/2016/5/10/chartex" xmlns:cx5="http://schemas.microsoft.com/office/drawing/2016/5/11/chartex" xmlns:mc="http://schemas.openxmlformats.org/markup-compatibility/2006" xmlns:o="urn:schemas-microsoft-com:office:office" xmlns:r="http://schemas.openxmlformats.org/officeDocument/2006/relationships" xmlns:m="http://schemas.openxmlformats.org/officeDocument/2006/math" xmlns:v="urn:schemas-microsoft-com:vml" xmlns:wp14="http://schemas.microsoft.com/office/word/2010/wordprocessingDrawing" xmlns:wp="http://schemas.openxmlformats.org/drawingml/2006/wordprocessingDrawing" xmlns:w10="urn:schemas-microsoft-com:office:word" xmlns:w="http://schemas.openxmlformats.org/wordprocessingml/2006/main" xmlns:w14="http://schemas.microsoft.com/office/word/2010/wordml" xmlns:w15="http://schemas.microsoft.com/office/word/2012/wordml" xmlns:w16se="http://schemas.microsoft.com/office/word/2015/wordml/symex" xmlns:wpg="http://schemas.microsoft.com/office/word/2010/wordprocessingGroup" xmlns:wpi="http://schemas.microsoft.com/office/word/2010/wordprocessingInk" xmlns:wne="http://schemas.microsoft.com/office/word/2006/wordml" xmlns:wps="http://schemas.microsoft.com/office/word/2010/wordprocessingShape" mc:Ignorable="w14 w15 w16se wp14">
+<w:hdr xmlns:wpc="http://schemas.microsoft.com/office/word/2010/wordprocessingCanvas" xmlns:cx="http://schemas.microsoft.com/office/drawing/2014/chartex" xmlns:cx1="http://schemas.microsoft.com/office/drawing/2015/9/8/chartex" xmlns:cx2="http://schemas.microsoft.com/office/drawing/2015/10/21/chartex" xmlns:cx3="http://schemas.microsoft.com/office/drawing/2016/5/9/chartex" xmlns:cx4="http://schemas.microsoft.com/office/drawing/2016/5/10/chartex" xmlns:cx5="http://schemas.microsoft.com/office/drawing/2016/5/11/chartex" xmlns:cx6="http://schemas.microsoft.com/office/drawing/2016/5/12/chartex" xmlns:cx7="http://schemas.microsoft.com/office/drawing/2016/5/13/chartex" xmlns:cx8="http://schemas.microsoft.com/office/drawing/2016/5/14/chartex" xmlns:mc="http://schemas.openxmlformats.org/markup-compatibility/2006" xmlns:o="urn:schemas-microsoft-com:office:office" xmlns:r="http://schemas.openxmlformats.org/officeDocument/2006/relationships" xmlns:m="http://schemas.openxmlformats.org/officeDocument/2006/math" xmlns:v="urn:schemas-microsoft-com:vml" xmlns:wp14="http://schemas.microsoft.com/office/word/2010/wordprocessingDrawing" xmlns:wp="http://schemas.openxmlformats.org/drawingml/2006/wordprocessingDrawing" xmlns:w10="urn:schemas-microsoft-com:office:word" xmlns:w="http://schemas.openxmlformats.org/wordprocessingml/2006/main" xmlns:w14="http://schemas.microsoft.com/office/word/2010/wordml" xmlns:w15="http://schemas.microsoft.com/office/word/2012/wordml" xmlns:w16se="http://schemas.microsoft.com/office/word/2015/wordml/symex" xmlns:wpg="http://schemas.microsoft.com/office/word/2010/wordprocessingGroup" xmlns:wpi="http://schemas.microsoft.com/office/word/2010/wordprocessingInk" xmlns:wne="http://schemas.microsoft.com/office/word/2006/wordml" xmlns:wps="http://schemas.microsoft.com/office/word/2010/wordprocessingShape" mc:Ignorable="w14 w15 w16se wp14">
   <w:p>
     <w:pPr>
       <w:pStyle w:val="Header"/>
@@ -2711,7 +2743,7 @@
 </file>
 
 <file path=word/numbering.xml><?xml version="1.0" encoding="utf-8"?>
-<w:numbering xmlns:wpc="http://schemas.microsoft.com/office/word/2010/wordprocessingCanvas" xmlns:cx="http://schemas.microsoft.com/office/drawing/2014/chartex" xmlns:cx1="http://schemas.microsoft.com/office/drawing/2015/9/8/chartex" xmlns:cx2="http://schemas.microsoft.com/office/drawing/2015/10/21/chartex" xmlns:cx3="http://schemas.microsoft.com/office/drawing/2016/5/9/chartex" xmlns:cx4="http://schemas.microsoft.com/office/drawing/2016/5/10/chartex" xmlns:cx5="http://schemas.microsoft.com/office/drawing/2016/5/11/chartex" xmlns:mc="http://schemas.openxmlformats.org/markup-compatibility/2006" xmlns:o="urn:schemas-microsoft-com:office:office" xmlns:r="http://schemas.openxmlformats.org/officeDocument/2006/relationships" xmlns:m="http://schemas.openxmlformats.org/officeDocument/2006/math" xmlns:v="urn:schemas-microsoft-com:vml" xmlns:wp14="http://schemas.microsoft.com/office/word/2010/wordprocessingDrawing" xmlns:wp="http://schemas.openxmlformats.org/drawingml/2006/wordprocessingDrawing" xmlns:w10="urn:schemas-microsoft-com:office:word" xmlns:w="http://schemas.openxmlformats.org/wordprocessingml/2006/main" xmlns:w14="http://schemas.microsoft.com/office/word/2010/wordml" xmlns:w15="http://schemas.microsoft.com/office/word/2012/wordml" xmlns:w16se="http://schemas.microsoft.com/office/word/2015/wordml/symex" xmlns:wpg="http://schemas.microsoft.com/office/word/2010/wordprocessingGroup" xmlns:wpi="http://schemas.microsoft.com/office/word/2010/wordprocessingInk" xmlns:wne="http://schemas.microsoft.com/office/word/2006/wordml" xmlns:wps="http://schemas.microsoft.com/office/word/2010/wordprocessingShape" mc:Ignorable="w14 w15 w16se wp14">
+<w:numbering xmlns:wpc="http://schemas.microsoft.com/office/word/2010/wordprocessingCanvas" xmlns:cx="http://schemas.microsoft.com/office/drawing/2014/chartex" xmlns:cx1="http://schemas.microsoft.com/office/drawing/2015/9/8/chartex" xmlns:cx2="http://schemas.microsoft.com/office/drawing/2015/10/21/chartex" xmlns:cx3="http://schemas.microsoft.com/office/drawing/2016/5/9/chartex" xmlns:cx4="http://schemas.microsoft.com/office/drawing/2016/5/10/chartex" xmlns:cx5="http://schemas.microsoft.com/office/drawing/2016/5/11/chartex" xmlns:cx6="http://schemas.microsoft.com/office/drawing/2016/5/12/chartex" xmlns:cx7="http://schemas.microsoft.com/office/drawing/2016/5/13/chartex" xmlns:cx8="http://schemas.microsoft.com/office/drawing/2016/5/14/chartex" xmlns:mc="http://schemas.openxmlformats.org/markup-compatibility/2006" xmlns:o="urn:schemas-microsoft-com:office:office" xmlns:r="http://schemas.openxmlformats.org/officeDocument/2006/relationships" xmlns:m="http://schemas.openxmlformats.org/officeDocument/2006/math" xmlns:v="urn:schemas-microsoft-com:vml" xmlns:wp14="http://schemas.microsoft.com/office/word/2010/wordprocessingDrawing" xmlns:wp="http://schemas.openxmlformats.org/drawingml/2006/wordprocessingDrawing" xmlns:w10="urn:schemas-microsoft-com:office:word" xmlns:w="http://schemas.openxmlformats.org/wordprocessingml/2006/main" xmlns:w14="http://schemas.microsoft.com/office/word/2010/wordml" xmlns:w15="http://schemas.microsoft.com/office/word/2012/wordml" xmlns:w16se="http://schemas.microsoft.com/office/word/2015/wordml/symex" xmlns:wpg="http://schemas.microsoft.com/office/word/2010/wordprocessingGroup" xmlns:wpi="http://schemas.microsoft.com/office/word/2010/wordprocessingInk" xmlns:wne="http://schemas.microsoft.com/office/word/2006/wordml" xmlns:wps="http://schemas.microsoft.com/office/word/2010/wordprocessingShape" mc:Ignorable="w14 w15 w16se wp14">
   <w:abstractNum w:abstractNumId="0" w15:restartNumberingAfterBreak="0">
     <w:nsid w:val="06E12641"/>
     <w:multiLevelType w:val="hybridMultilevel"/>
@@ -5544,7 +5576,7 @@
 </file>
 
 <file path=customXml/itemProps1.xml><?xml version="1.0" encoding="utf-8"?>
-<ds:datastoreItem xmlns:ds="http://schemas.openxmlformats.org/officeDocument/2006/customXml" ds:itemID="{1D2E22E8-48EA-47EB-904E-2F7ACD35BC30}">
+<ds:datastoreItem xmlns:ds="http://schemas.openxmlformats.org/officeDocument/2006/customXml" ds:itemID="{53D17D67-A13A-40B5-AF3E-262BF9EC6996}">
   <ds:schemaRefs>
     <ds:schemaRef ds:uri="http://schemas.openxmlformats.org/officeDocument/2006/bibliography"/>
   </ds:schemaRefs>

</xml_diff>